<commit_message>
python homework - regex and strings
</commit_message>
<xml_diff>
--- a/C#/C#WebDevelopment/MVC/04. MVC-Architecture-Components-Exercises.docx
+++ b/C#/C#WebDevelopment/MVC/04. MVC-Architecture-Components-Exercises.docx
@@ -1,6 +1,6 @@
 
 <file path=word/document.xml><?xml version="1.0" encoding="utf-8"?>
-<w:document xmlns:wpc="http://schemas.microsoft.com/office/word/2010/wordprocessingCanvas" xmlns:cx="http://schemas.microsoft.com/office/drawing/2014/chartex" xmlns:cx1="http://schemas.microsoft.com/office/drawing/2015/9/8/chartex" xmlns:mc="http://schemas.openxmlformats.org/markup-compatibility/2006" xmlns:o="urn:schemas-microsoft-com:office:office" xmlns:r="http://schemas.openxmlformats.org/officeDocument/2006/relationships" xmlns:m="http://schemas.openxmlformats.org/officeDocument/2006/math" xmlns:v="urn:schemas-microsoft-com:vml" xmlns:wp14="http://schemas.microsoft.com/office/word/2010/wordprocessingDrawing" xmlns:wp="http://schemas.openxmlformats.org/drawingml/2006/wordprocessingDrawing" xmlns:w10="urn:schemas-microsoft-com:office:word" xmlns:w="http://schemas.openxmlformats.org/wordprocessingml/2006/main" xmlns:w14="http://schemas.microsoft.com/office/word/2010/wordml" xmlns:w15="http://schemas.microsoft.com/office/word/2012/wordml" xmlns:w16se="http://schemas.microsoft.com/office/word/2015/wordml/symex" xmlns:wpg="http://schemas.microsoft.com/office/word/2010/wordprocessingGroup" xmlns:wpi="http://schemas.microsoft.com/office/word/2010/wordprocessingInk" xmlns:wne="http://schemas.microsoft.com/office/word/2006/wordml" xmlns:wps="http://schemas.microsoft.com/office/word/2010/wordprocessingShape" mc:Ignorable="w14 w15 w16se wp14">
+<w:document xmlns:wpc="http://schemas.microsoft.com/office/word/2010/wordprocessingCanvas" xmlns:mc="http://schemas.openxmlformats.org/markup-compatibility/2006" xmlns:o="urn:schemas-microsoft-com:office:office" xmlns:r="http://schemas.openxmlformats.org/officeDocument/2006/relationships" xmlns:m="http://schemas.openxmlformats.org/officeDocument/2006/math" xmlns:v="urn:schemas-microsoft-com:vml" xmlns:wp14="http://schemas.microsoft.com/office/word/2010/wordprocessingDrawing" xmlns:wp="http://schemas.openxmlformats.org/drawingml/2006/wordprocessingDrawing" xmlns:w10="urn:schemas-microsoft-com:office:word" xmlns:w="http://schemas.openxmlformats.org/wordprocessingml/2006/main" xmlns:w14="http://schemas.microsoft.com/office/word/2010/wordml" xmlns:w15="http://schemas.microsoft.com/office/word/2012/wordml" xmlns:wpg="http://schemas.microsoft.com/office/word/2010/wordprocessingGroup" xmlns:wpi="http://schemas.microsoft.com/office/word/2010/wordprocessingInk" xmlns:wne="http://schemas.microsoft.com/office/word/2006/wordml" xmlns:wps="http://schemas.microsoft.com/office/word/2010/wordprocessingShape" mc:Ignorable="w14 w15 wp14">
   <w:body>
     <w:p>
       <w:pPr>
@@ -111,6 +111,7 @@
       <w:r>
         <w:t xml:space="preserve">Add validation to all binding models. Don’t allow saving of invalid data. Don’t forget to check whether the </w:t>
       </w:r>
+      <w:proofErr w:type="spellStart"/>
       <w:r>
         <w:rPr>
           <w:rFonts w:ascii="Consolas" w:hAnsi="Consolas"/>
@@ -118,6 +119,7 @@
         </w:rPr>
         <w:t>ModelState</w:t>
       </w:r>
+      <w:proofErr w:type="spellEnd"/>
       <w:r>
         <w:t xml:space="preserve"> is valid where needed.</w:t>
       </w:r>
@@ -126,6 +128,9 @@
       <w:r>
         <w:t xml:space="preserve">Add </w:t>
       </w:r>
+      <w:bookmarkStart w:id="0" w:name="OLE_LINK1"/>
+      <w:bookmarkStart w:id="1" w:name="OLE_LINK2"/>
+      <w:bookmarkStart w:id="2" w:name="_GoBack"/>
       <w:r>
         <w:rPr>
           <w:rFonts w:ascii="Consolas" w:hAnsi="Consolas"/>
@@ -134,7 +139,13 @@
         <w:t>asp-validation-for</w:t>
       </w:r>
       <w:r>
-        <w:t xml:space="preserve"> attributes.</w:t>
+        <w:t xml:space="preserve"> </w:t>
+      </w:r>
+      <w:bookmarkEnd w:id="0"/>
+      <w:bookmarkEnd w:id="1"/>
+      <w:bookmarkEnd w:id="2"/>
+      <w:r>
+        <w:t>attributes.</w:t>
       </w:r>
     </w:p>
     <w:p>
@@ -146,8 +157,17 @@
           <w:rFonts w:ascii="Consolas" w:hAnsi="Consolas"/>
           <w:b/>
         </w:rPr>
-        <w:t>/Pages/Views/_ValidationScriptsPartial.cshtml</w:t>
+        <w:t>/Pages/Views/_</w:t>
       </w:r>
+      <w:proofErr w:type="spellStart"/>
+      <w:r>
+        <w:rPr>
+          <w:rFonts w:ascii="Consolas" w:hAnsi="Consolas"/>
+          <w:b/>
+        </w:rPr>
+        <w:t>ValidationScriptsPartial.cshtml</w:t>
+      </w:r>
+      <w:proofErr w:type="spellEnd"/>
       <w:r>
         <w:t>. This file contains references to the scripts you’ll need.</w:t>
       </w:r>
@@ -156,6 +176,7 @@
       <w:r>
         <w:t xml:space="preserve">After adding these to the Layout page (search how to render a partial view), you’ll observe that the client-side validation starts working magically :). Even better, if you don’t forget checking the </w:t>
       </w:r>
+      <w:proofErr w:type="spellStart"/>
       <w:r>
         <w:rPr>
           <w:rFonts w:ascii="Consolas" w:hAnsi="Consolas"/>
@@ -163,6 +184,7 @@
         </w:rPr>
         <w:t>ModelState</w:t>
       </w:r>
+      <w:proofErr w:type="spellEnd"/>
       <w:r>
         <w:t>, the validation will work even if the client has disabled JavaScript.</w:t>
       </w:r>
@@ -191,6 +213,7 @@
       <w:r>
         <w:t xml:space="preserve">Implement </w:t>
       </w:r>
+      <w:proofErr w:type="spellStart"/>
       <w:r>
         <w:rPr>
           <w:rFonts w:ascii="Consolas" w:hAnsi="Consolas"/>
@@ -198,6 +221,7 @@
         </w:rPr>
         <w:t>IValidatableObject</w:t>
       </w:r>
+      <w:proofErr w:type="spellEnd"/>
       <w:r>
         <w:t>, or</w:t>
       </w:r>
@@ -213,6 +237,7 @@
       <w:r>
         <w:t xml:space="preserve">Write your own </w:t>
       </w:r>
+      <w:proofErr w:type="spellStart"/>
       <w:r>
         <w:rPr>
           <w:rFonts w:ascii="Consolas" w:hAnsi="Consolas"/>
@@ -223,6 +248,7 @@
       <w:r>
         <w:t>s</w:t>
       </w:r>
+      <w:proofErr w:type="spellEnd"/>
     </w:p>
     <w:p>
       <w:r>
@@ -412,7 +438,15 @@
     </w:p>
     <w:p>
       <w:r>
-        <w:t>The key takeouts from this exercise are:</w:t>
+        <w:t xml:space="preserve">The key </w:t>
+      </w:r>
+      <w:proofErr w:type="spellStart"/>
+      <w:r>
+        <w:t>takeouts</w:t>
+      </w:r>
+      <w:proofErr w:type="spellEnd"/>
+      <w:r>
+        <w:t xml:space="preserve"> from this exercise are:</w:t>
       </w:r>
     </w:p>
     <w:p>
@@ -469,12 +503,7 @@
         </w:numPr>
       </w:pPr>
       <w:r>
-        <w:t xml:space="preserve">Actually, this is possible, even if you don’t use ASP.NET at all – </w:t>
-      </w:r>
-      <w:bookmarkStart w:id="0" w:name="_GoBack"/>
-      <w:bookmarkEnd w:id="0"/>
-      <w:r>
-        <w:t>simply take out the “business logic” (“service layer”) in another project. We’ll talk about this in a while</w:t>
+        <w:t>Actually, this is possible, even if you don’t use ASP.NET at all – simply take out the “business logic” (“service layer”) in another project. We’ll talk about this in a while</w:t>
       </w:r>
     </w:p>
     <w:p>
@@ -502,7 +531,7 @@
 </file>
 
 <file path=word/endnotes.xml><?xml version="1.0" encoding="utf-8"?>
-<w:endnotes xmlns:wpc="http://schemas.microsoft.com/office/word/2010/wordprocessingCanvas" xmlns:cx="http://schemas.microsoft.com/office/drawing/2014/chartex" xmlns:cx1="http://schemas.microsoft.com/office/drawing/2015/9/8/chartex" xmlns:mc="http://schemas.openxmlformats.org/markup-compatibility/2006" xmlns:o="urn:schemas-microsoft-com:office:office" xmlns:r="http://schemas.openxmlformats.org/officeDocument/2006/relationships" xmlns:m="http://schemas.openxmlformats.org/officeDocument/2006/math" xmlns:v="urn:schemas-microsoft-com:vml" xmlns:wp14="http://schemas.microsoft.com/office/word/2010/wordprocessingDrawing" xmlns:wp="http://schemas.openxmlformats.org/drawingml/2006/wordprocessingDrawing" xmlns:w10="urn:schemas-microsoft-com:office:word" xmlns:w="http://schemas.openxmlformats.org/wordprocessingml/2006/main" xmlns:w14="http://schemas.microsoft.com/office/word/2010/wordml" xmlns:w15="http://schemas.microsoft.com/office/word/2012/wordml" xmlns:w16se="http://schemas.microsoft.com/office/word/2015/wordml/symex" xmlns:wpg="http://schemas.microsoft.com/office/word/2010/wordprocessingGroup" xmlns:wpi="http://schemas.microsoft.com/office/word/2010/wordprocessingInk" xmlns:wne="http://schemas.microsoft.com/office/word/2006/wordml" xmlns:wps="http://schemas.microsoft.com/office/word/2010/wordprocessingShape" mc:Ignorable="w14 w15 w16se wp14">
+<w:endnotes xmlns:wpc="http://schemas.microsoft.com/office/word/2010/wordprocessingCanvas" xmlns:mc="http://schemas.openxmlformats.org/markup-compatibility/2006" xmlns:o="urn:schemas-microsoft-com:office:office" xmlns:r="http://schemas.openxmlformats.org/officeDocument/2006/relationships" xmlns:m="http://schemas.openxmlformats.org/officeDocument/2006/math" xmlns:v="urn:schemas-microsoft-com:vml" xmlns:wp14="http://schemas.microsoft.com/office/word/2010/wordprocessingDrawing" xmlns:wp="http://schemas.openxmlformats.org/drawingml/2006/wordprocessingDrawing" xmlns:w10="urn:schemas-microsoft-com:office:word" xmlns:w="http://schemas.openxmlformats.org/wordprocessingml/2006/main" xmlns:w14="http://schemas.microsoft.com/office/word/2010/wordml" xmlns:w15="http://schemas.microsoft.com/office/word/2012/wordml" xmlns:wpg="http://schemas.microsoft.com/office/word/2010/wordprocessingGroup" xmlns:wpi="http://schemas.microsoft.com/office/word/2010/wordprocessingInk" xmlns:wne="http://schemas.microsoft.com/office/word/2006/wordml" xmlns:wps="http://schemas.microsoft.com/office/word/2010/wordprocessingShape" mc:Ignorable="w14 w15 wp14">
   <w:endnote w:type="separator" w:id="-1">
     <w:p>
       <w:pPr>
@@ -527,7 +556,7 @@
 </file>
 
 <file path=word/footer1.xml><?xml version="1.0" encoding="utf-8"?>
-<w:ftr xmlns:wpc="http://schemas.microsoft.com/office/word/2010/wordprocessingCanvas" xmlns:cx="http://schemas.microsoft.com/office/drawing/2014/chartex" xmlns:cx1="http://schemas.microsoft.com/office/drawing/2015/9/8/chartex" xmlns:mc="http://schemas.openxmlformats.org/markup-compatibility/2006" xmlns:o="urn:schemas-microsoft-com:office:office" xmlns:r="http://schemas.openxmlformats.org/officeDocument/2006/relationships" xmlns:m="http://schemas.openxmlformats.org/officeDocument/2006/math" xmlns:v="urn:schemas-microsoft-com:vml" xmlns:wp14="http://schemas.microsoft.com/office/word/2010/wordprocessingDrawing" xmlns:wp="http://schemas.openxmlformats.org/drawingml/2006/wordprocessingDrawing" xmlns:w10="urn:schemas-microsoft-com:office:word" xmlns:w="http://schemas.openxmlformats.org/wordprocessingml/2006/main" xmlns:w14="http://schemas.microsoft.com/office/word/2010/wordml" xmlns:w15="http://schemas.microsoft.com/office/word/2012/wordml" xmlns:w16se="http://schemas.microsoft.com/office/word/2015/wordml/symex" xmlns:wpg="http://schemas.microsoft.com/office/word/2010/wordprocessingGroup" xmlns:wpi="http://schemas.microsoft.com/office/word/2010/wordprocessingInk" xmlns:wne="http://schemas.microsoft.com/office/word/2006/wordml" xmlns:wps="http://schemas.microsoft.com/office/word/2010/wordprocessingShape" mc:Ignorable="w14 w15 w16se wp14">
+<w:ftr xmlns:wpc="http://schemas.microsoft.com/office/word/2010/wordprocessingCanvas" xmlns:mc="http://schemas.openxmlformats.org/markup-compatibility/2006" xmlns:o="urn:schemas-microsoft-com:office:office" xmlns:r="http://schemas.openxmlformats.org/officeDocument/2006/relationships" xmlns:m="http://schemas.openxmlformats.org/officeDocument/2006/math" xmlns:v="urn:schemas-microsoft-com:vml" xmlns:wp14="http://schemas.microsoft.com/office/word/2010/wordprocessingDrawing" xmlns:wp="http://schemas.openxmlformats.org/drawingml/2006/wordprocessingDrawing" xmlns:w10="urn:schemas-microsoft-com:office:word" xmlns:w="http://schemas.openxmlformats.org/wordprocessingml/2006/main" xmlns:w14="http://schemas.microsoft.com/office/word/2010/wordml" xmlns:w15="http://schemas.microsoft.com/office/word/2012/wordml" xmlns:wpg="http://schemas.microsoft.com/office/word/2010/wordprocessingGroup" xmlns:wpi="http://schemas.microsoft.com/office/word/2010/wordprocessingInk" xmlns:wne="http://schemas.microsoft.com/office/word/2006/wordml" xmlns:wps="http://schemas.microsoft.com/office/word/2010/wordprocessingShape" mc:Ignorable="w14 w15 wp14">
   <w:p>
     <w:pPr>
       <w:pStyle w:val="Footer"/>
@@ -535,6 +564,7 @@
     <w:r>
       <w:rPr>
         <w:noProof/>
+        <w:lang w:val="bg-BG" w:eastAsia="bg-BG"/>
       </w:rPr>
       <mc:AlternateContent>
         <mc:Choice Requires="wps">
@@ -587,6 +617,7 @@
                               <w:noProof/>
                               <w:sz w:val="20"/>
                               <w:szCs w:val="20"/>
+                              <w:lang w:val="bg-BG" w:eastAsia="bg-BG"/>
                             </w:rPr>
                             <w:drawing>
                               <wp:inline distT="0" distB="0" distL="0" distR="0" wp14:anchorId="68304851" wp14:editId="1F532B1D">
@@ -675,6 +706,7 @@
                         <w:noProof/>
                         <w:sz w:val="20"/>
                         <w:szCs w:val="20"/>
+                        <w:lang w:val="bg-BG" w:eastAsia="bg-BG"/>
                       </w:rPr>
                       <w:drawing>
                         <wp:inline distT="0" distB="0" distL="0" distR="0" wp14:anchorId="68304851" wp14:editId="1F532B1D">
@@ -738,6 +770,7 @@
     <w:r>
       <w:rPr>
         <w:noProof/>
+        <w:lang w:val="bg-BG" w:eastAsia="bg-BG"/>
       </w:rPr>
       <mc:AlternateContent>
         <mc:Choice Requires="wps">
@@ -796,7 +829,7 @@
         </mc:Choice>
         <mc:Fallback>
           <w:pict>
-            <v:line w14:anchorId="03600662" id="Straight Connector 1" o:spid="_x0000_s1026" style="position:absolute;flip:y;z-index:251666432;visibility:visible;mso-wrap-style:square;mso-wrap-distance-left:9pt;mso-wrap-distance-top:0;mso-wrap-distance-right:9pt;mso-wrap-distance-bottom:0;mso-position-horizontal:absolute;mso-position-horizontal-relative:text;mso-position-vertical:absolute;mso-position-vertical-relative:text" from="-.1pt,5.2pt" to="520.7pt,5.2pt" o:gfxdata="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" strokecolor="#f37123" strokeweight="1pt">
+            <v:line w14:anchorId="5D989EFB" id="Straight Connector 1" o:spid="_x0000_s1026" style="position:absolute;flip:y;z-index:251666432;visibility:visible;mso-wrap-style:square;mso-wrap-distance-left:9pt;mso-wrap-distance-top:0;mso-wrap-distance-right:9pt;mso-wrap-distance-bottom:0;mso-position-horizontal:absolute;mso-position-horizontal-relative:text;mso-position-vertical:absolute;mso-position-vertical-relative:text" from="-.1pt,5.2pt" to="520.7pt,5.2pt" o:gfxdata="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" strokecolor="#f37123" strokeweight="1pt">
               <v:stroke endcap="round"/>
             </v:line>
           </w:pict>
@@ -806,6 +839,7 @@
     <w:r>
       <w:rPr>
         <w:noProof/>
+        <w:lang w:val="bg-BG" w:eastAsia="bg-BG"/>
       </w:rPr>
       <mc:AlternateContent>
         <mc:Choice Requires="wps">
@@ -1078,6 +1112,7 @@
     <w:r>
       <w:rPr>
         <w:noProof/>
+        <w:lang w:val="bg-BG" w:eastAsia="bg-BG"/>
       </w:rPr>
       <mc:AlternateContent>
         <mc:Choice Requires="wps">
@@ -1182,6 +1217,7 @@
     <w:r>
       <w:rPr>
         <w:noProof/>
+        <w:lang w:val="bg-BG" w:eastAsia="bg-BG"/>
       </w:rPr>
       <mc:AlternateContent>
         <mc:Choice Requires="wps">
@@ -1304,6 +1340,7 @@
                               <w:noProof/>
                               <w:sz w:val="20"/>
                               <w:szCs w:val="20"/>
+                              <w:lang w:val="bg-BG" w:eastAsia="bg-BG"/>
                             </w:rPr>
                             <w:drawing>
                               <wp:inline distT="0" distB="0" distL="0" distR="0" wp14:anchorId="15EFF62F" wp14:editId="31C430B5">
@@ -1355,13 +1392,14 @@
                               <w:noProof/>
                               <w:sz w:val="20"/>
                               <w:szCs w:val="20"/>
+                              <w:lang w:val="bg-BG" w:eastAsia="bg-BG"/>
                             </w:rPr>
                             <w:drawing>
                               <wp:inline distT="0" distB="0" distL="0" distR="0" wp14:anchorId="4E8D5C1B" wp14:editId="2013552C">
                                 <wp:extent cx="200025" cy="200025"/>
                                 <wp:effectExtent l="0" t="0" r="9525" b="9525"/>
                                 <wp:docPr id="73" name="Picture 73" title="Software University Foundation">
-                                  <a:hlinkClick xmlns:a="http://schemas.openxmlformats.org/drawingml/2006/main" r:id="rId1"/>
+                                  <a:hlinkClick xmlns:a="http://schemas.openxmlformats.org/drawingml/2006/main" r:id="rId4"/>
                                 </wp:docPr>
                                 <wp:cNvGraphicFramePr/>
                                 <a:graphic xmlns:a="http://schemas.openxmlformats.org/drawingml/2006/main">
@@ -1406,6 +1444,7 @@
                               <w:noProof/>
                               <w:sz w:val="20"/>
                               <w:szCs w:val="20"/>
+                              <w:lang w:val="bg-BG" w:eastAsia="bg-BG"/>
                             </w:rPr>
                             <w:drawing>
                               <wp:inline distT="0" distB="0" distL="0" distR="0" wp14:anchorId="20B738E7" wp14:editId="300EA712">
@@ -1457,6 +1496,7 @@
                               <w:noProof/>
                               <w:sz w:val="20"/>
                               <w:szCs w:val="20"/>
+                              <w:lang w:val="bg-BG" w:eastAsia="bg-BG"/>
                             </w:rPr>
                             <w:drawing>
                               <wp:inline distT="0" distB="0" distL="0" distR="0" wp14:anchorId="3D2C3D5F" wp14:editId="653B4B90">
@@ -1508,6 +1548,7 @@
                               <w:noProof/>
                               <w:sz w:val="20"/>
                               <w:szCs w:val="20"/>
+                              <w:lang w:val="bg-BG" w:eastAsia="bg-BG"/>
                             </w:rPr>
                             <w:drawing>
                               <wp:inline distT="0" distB="0" distL="0" distR="0" wp14:anchorId="2ECEBC4A" wp14:editId="4C1A28B7">
@@ -1559,6 +1600,7 @@
                               <w:noProof/>
                               <w:sz w:val="20"/>
                               <w:szCs w:val="20"/>
+                              <w:lang w:val="bg-BG" w:eastAsia="bg-BG"/>
                             </w:rPr>
                             <w:drawing>
                               <wp:inline distT="0" distB="0" distL="0" distR="0" wp14:anchorId="2298D969" wp14:editId="5CD95E52">
@@ -1610,6 +1652,7 @@
                               <w:noProof/>
                               <w:sz w:val="20"/>
                               <w:szCs w:val="20"/>
+                              <w:lang w:val="bg-BG" w:eastAsia="bg-BG"/>
                             </w:rPr>
                             <w:drawing>
                               <wp:inline distT="0" distB="0" distL="0" distR="0" wp14:anchorId="1A044D14" wp14:editId="320DB136">
@@ -1661,6 +1704,7 @@
                               <w:noProof/>
                               <w:sz w:val="20"/>
                               <w:szCs w:val="20"/>
+                              <w:lang w:val="bg-BG" w:eastAsia="bg-BG"/>
                             </w:rPr>
                             <w:drawing>
                               <wp:inline distT="0" distB="0" distL="0" distR="0" wp14:anchorId="52544041" wp14:editId="0531DD13">
@@ -1712,6 +1756,7 @@
                               <w:noProof/>
                               <w:sz w:val="20"/>
                               <w:szCs w:val="20"/>
+                              <w:lang w:val="bg-BG" w:eastAsia="bg-BG"/>
                             </w:rPr>
                             <w:drawing>
                               <wp:inline distT="0" distB="0" distL="0" distR="0" wp14:anchorId="64FAE51C" wp14:editId="083460C1">
@@ -1763,6 +1808,7 @@
                               <w:noProof/>
                               <w:sz w:val="20"/>
                               <w:szCs w:val="20"/>
+                              <w:lang w:val="bg-BG" w:eastAsia="bg-BG"/>
                             </w:rPr>
                             <w:drawing>
                               <wp:inline distT="0" distB="0" distL="0" distR="0" wp14:anchorId="5C709012" wp14:editId="6553F913">
@@ -1898,6 +1944,7 @@
                         <w:noProof/>
                         <w:sz w:val="20"/>
                         <w:szCs w:val="20"/>
+                        <w:lang w:val="bg-BG" w:eastAsia="bg-BG"/>
                       </w:rPr>
                       <w:drawing>
                         <wp:inline distT="0" distB="0" distL="0" distR="0" wp14:anchorId="15EFF62F" wp14:editId="31C430B5">
@@ -1949,6 +1996,7 @@
                         <w:noProof/>
                         <w:sz w:val="20"/>
                         <w:szCs w:val="20"/>
+                        <w:lang w:val="bg-BG" w:eastAsia="bg-BG"/>
                       </w:rPr>
                       <w:drawing>
                         <wp:inline distT="0" distB="0" distL="0" distR="0" wp14:anchorId="4E8D5C1B" wp14:editId="2013552C">
@@ -2000,6 +2048,7 @@
                         <w:noProof/>
                         <w:sz w:val="20"/>
                         <w:szCs w:val="20"/>
+                        <w:lang w:val="bg-BG" w:eastAsia="bg-BG"/>
                       </w:rPr>
                       <w:drawing>
                         <wp:inline distT="0" distB="0" distL="0" distR="0" wp14:anchorId="20B738E7" wp14:editId="300EA712">
@@ -2051,6 +2100,7 @@
                         <w:noProof/>
                         <w:sz w:val="20"/>
                         <w:szCs w:val="20"/>
+                        <w:lang w:val="bg-BG" w:eastAsia="bg-BG"/>
                       </w:rPr>
                       <w:drawing>
                         <wp:inline distT="0" distB="0" distL="0" distR="0" wp14:anchorId="3D2C3D5F" wp14:editId="653B4B90">
@@ -2102,6 +2152,7 @@
                         <w:noProof/>
                         <w:sz w:val="20"/>
                         <w:szCs w:val="20"/>
+                        <w:lang w:val="bg-BG" w:eastAsia="bg-BG"/>
                       </w:rPr>
                       <w:drawing>
                         <wp:inline distT="0" distB="0" distL="0" distR="0" wp14:anchorId="2ECEBC4A" wp14:editId="4C1A28B7">
@@ -2153,6 +2204,7 @@
                         <w:noProof/>
                         <w:sz w:val="20"/>
                         <w:szCs w:val="20"/>
+                        <w:lang w:val="bg-BG" w:eastAsia="bg-BG"/>
                       </w:rPr>
                       <w:drawing>
                         <wp:inline distT="0" distB="0" distL="0" distR="0" wp14:anchorId="2298D969" wp14:editId="5CD95E52">
@@ -2204,6 +2256,7 @@
                         <w:noProof/>
                         <w:sz w:val="20"/>
                         <w:szCs w:val="20"/>
+                        <w:lang w:val="bg-BG" w:eastAsia="bg-BG"/>
                       </w:rPr>
                       <w:drawing>
                         <wp:inline distT="0" distB="0" distL="0" distR="0" wp14:anchorId="1A044D14" wp14:editId="320DB136">
@@ -2255,6 +2308,7 @@
                         <w:noProof/>
                         <w:sz w:val="20"/>
                         <w:szCs w:val="20"/>
+                        <w:lang w:val="bg-BG" w:eastAsia="bg-BG"/>
                       </w:rPr>
                       <w:drawing>
                         <wp:inline distT="0" distB="0" distL="0" distR="0" wp14:anchorId="52544041" wp14:editId="0531DD13">
@@ -2306,6 +2360,7 @@
                         <w:noProof/>
                         <w:sz w:val="20"/>
                         <w:szCs w:val="20"/>
+                        <w:lang w:val="bg-BG" w:eastAsia="bg-BG"/>
                       </w:rPr>
                       <w:drawing>
                         <wp:inline distT="0" distB="0" distL="0" distR="0" wp14:anchorId="64FAE51C" wp14:editId="083460C1">
@@ -2357,6 +2412,7 @@
                         <w:noProof/>
                         <w:sz w:val="20"/>
                         <w:szCs w:val="20"/>
+                        <w:lang w:val="bg-BG" w:eastAsia="bg-BG"/>
                       </w:rPr>
                       <w:drawing>
                         <wp:inline distT="0" distB="0" distL="0" distR="0" wp14:anchorId="5C709012" wp14:editId="6553F913">
@@ -2409,7 +2465,7 @@
 </file>
 
 <file path=word/footnotes.xml><?xml version="1.0" encoding="utf-8"?>
-<w:footnotes xmlns:wpc="http://schemas.microsoft.com/office/word/2010/wordprocessingCanvas" xmlns:cx="http://schemas.microsoft.com/office/drawing/2014/chartex" xmlns:cx1="http://schemas.microsoft.com/office/drawing/2015/9/8/chartex" xmlns:mc="http://schemas.openxmlformats.org/markup-compatibility/2006" xmlns:o="urn:schemas-microsoft-com:office:office" xmlns:r="http://schemas.openxmlformats.org/officeDocument/2006/relationships" xmlns:m="http://schemas.openxmlformats.org/officeDocument/2006/math" xmlns:v="urn:schemas-microsoft-com:vml" xmlns:wp14="http://schemas.microsoft.com/office/word/2010/wordprocessingDrawing" xmlns:wp="http://schemas.openxmlformats.org/drawingml/2006/wordprocessingDrawing" xmlns:w10="urn:schemas-microsoft-com:office:word" xmlns:w="http://schemas.openxmlformats.org/wordprocessingml/2006/main" xmlns:w14="http://schemas.microsoft.com/office/word/2010/wordml" xmlns:w15="http://schemas.microsoft.com/office/word/2012/wordml" xmlns:w16se="http://schemas.microsoft.com/office/word/2015/wordml/symex" xmlns:wpg="http://schemas.microsoft.com/office/word/2010/wordprocessingGroup" xmlns:wpi="http://schemas.microsoft.com/office/word/2010/wordprocessingInk" xmlns:wne="http://schemas.microsoft.com/office/word/2006/wordml" xmlns:wps="http://schemas.microsoft.com/office/word/2010/wordprocessingShape" mc:Ignorable="w14 w15 w16se wp14">
+<w:footnotes xmlns:wpc="http://schemas.microsoft.com/office/word/2010/wordprocessingCanvas" xmlns:mc="http://schemas.openxmlformats.org/markup-compatibility/2006" xmlns:o="urn:schemas-microsoft-com:office:office" xmlns:r="http://schemas.openxmlformats.org/officeDocument/2006/relationships" xmlns:m="http://schemas.openxmlformats.org/officeDocument/2006/math" xmlns:v="urn:schemas-microsoft-com:vml" xmlns:wp14="http://schemas.microsoft.com/office/word/2010/wordprocessingDrawing" xmlns:wp="http://schemas.openxmlformats.org/drawingml/2006/wordprocessingDrawing" xmlns:w10="urn:schemas-microsoft-com:office:word" xmlns:w="http://schemas.openxmlformats.org/wordprocessingml/2006/main" xmlns:w14="http://schemas.microsoft.com/office/word/2010/wordml" xmlns:w15="http://schemas.microsoft.com/office/word/2012/wordml" xmlns:wpg="http://schemas.microsoft.com/office/word/2010/wordprocessingGroup" xmlns:wpi="http://schemas.microsoft.com/office/word/2010/wordprocessingInk" xmlns:wne="http://schemas.microsoft.com/office/word/2006/wordml" xmlns:wps="http://schemas.microsoft.com/office/word/2010/wordprocessingShape" mc:Ignorable="w14 w15 wp14">
   <w:footnote w:type="separator" w:id="-1">
     <w:p>
       <w:pPr>
@@ -2434,7 +2490,7 @@
 </file>
 
 <file path=word/header1.xml><?xml version="1.0" encoding="utf-8"?>
-<w:hdr xmlns:wpc="http://schemas.microsoft.com/office/word/2010/wordprocessingCanvas" xmlns:cx="http://schemas.microsoft.com/office/drawing/2014/chartex" xmlns:cx1="http://schemas.microsoft.com/office/drawing/2015/9/8/chartex" xmlns:mc="http://schemas.openxmlformats.org/markup-compatibility/2006" xmlns:o="urn:schemas-microsoft-com:office:office" xmlns:r="http://schemas.openxmlformats.org/officeDocument/2006/relationships" xmlns:m="http://schemas.openxmlformats.org/officeDocument/2006/math" xmlns:v="urn:schemas-microsoft-com:vml" xmlns:wp14="http://schemas.microsoft.com/office/word/2010/wordprocessingDrawing" xmlns:wp="http://schemas.openxmlformats.org/drawingml/2006/wordprocessingDrawing" xmlns:w10="urn:schemas-microsoft-com:office:word" xmlns:w="http://schemas.openxmlformats.org/wordprocessingml/2006/main" xmlns:w14="http://schemas.microsoft.com/office/word/2010/wordml" xmlns:w15="http://schemas.microsoft.com/office/word/2012/wordml" xmlns:w16se="http://schemas.microsoft.com/office/word/2015/wordml/symex" xmlns:wpg="http://schemas.microsoft.com/office/word/2010/wordprocessingGroup" xmlns:wpi="http://schemas.microsoft.com/office/word/2010/wordprocessingInk" xmlns:wne="http://schemas.microsoft.com/office/word/2006/wordml" xmlns:wps="http://schemas.microsoft.com/office/word/2010/wordprocessingShape" mc:Ignorable="w14 w15 w16se wp14">
+<w:hdr xmlns:wpc="http://schemas.microsoft.com/office/word/2010/wordprocessingCanvas" xmlns:mc="http://schemas.openxmlformats.org/markup-compatibility/2006" xmlns:o="urn:schemas-microsoft-com:office:office" xmlns:r="http://schemas.openxmlformats.org/officeDocument/2006/relationships" xmlns:m="http://schemas.openxmlformats.org/officeDocument/2006/math" xmlns:v="urn:schemas-microsoft-com:vml" xmlns:wp14="http://schemas.microsoft.com/office/word/2010/wordprocessingDrawing" xmlns:wp="http://schemas.openxmlformats.org/drawingml/2006/wordprocessingDrawing" xmlns:w10="urn:schemas-microsoft-com:office:word" xmlns:w="http://schemas.openxmlformats.org/wordprocessingml/2006/main" xmlns:w14="http://schemas.microsoft.com/office/word/2010/wordml" xmlns:w15="http://schemas.microsoft.com/office/word/2012/wordml" xmlns:wpg="http://schemas.microsoft.com/office/word/2010/wordprocessingGroup" xmlns:wpi="http://schemas.microsoft.com/office/word/2010/wordprocessingInk" xmlns:wne="http://schemas.microsoft.com/office/word/2006/wordml" xmlns:wps="http://schemas.microsoft.com/office/word/2010/wordprocessingShape" mc:Ignorable="w14 w15 wp14">
   <w:p>
     <w:pPr>
       <w:pStyle w:val="Header"/>
@@ -2445,7 +2501,7 @@
 </file>
 
 <file path=word/numbering.xml><?xml version="1.0" encoding="utf-8"?>
-<w:numbering xmlns:wpc="http://schemas.microsoft.com/office/word/2010/wordprocessingCanvas" xmlns:cx="http://schemas.microsoft.com/office/drawing/2014/chartex" xmlns:cx1="http://schemas.microsoft.com/office/drawing/2015/9/8/chartex" xmlns:mc="http://schemas.openxmlformats.org/markup-compatibility/2006" xmlns:o="urn:schemas-microsoft-com:office:office" xmlns:r="http://schemas.openxmlformats.org/officeDocument/2006/relationships" xmlns:m="http://schemas.openxmlformats.org/officeDocument/2006/math" xmlns:v="urn:schemas-microsoft-com:vml" xmlns:wp14="http://schemas.microsoft.com/office/word/2010/wordprocessingDrawing" xmlns:wp="http://schemas.openxmlformats.org/drawingml/2006/wordprocessingDrawing" xmlns:w10="urn:schemas-microsoft-com:office:word" xmlns:w="http://schemas.openxmlformats.org/wordprocessingml/2006/main" xmlns:w14="http://schemas.microsoft.com/office/word/2010/wordml" xmlns:w15="http://schemas.microsoft.com/office/word/2012/wordml" xmlns:w16se="http://schemas.microsoft.com/office/word/2015/wordml/symex" xmlns:wpg="http://schemas.microsoft.com/office/word/2010/wordprocessingGroup" xmlns:wpi="http://schemas.microsoft.com/office/word/2010/wordprocessingInk" xmlns:wne="http://schemas.microsoft.com/office/word/2006/wordml" xmlns:wps="http://schemas.microsoft.com/office/word/2010/wordprocessingShape" mc:Ignorable="w14 w15 w16se wp14">
+<w:numbering xmlns:wpc="http://schemas.microsoft.com/office/word/2010/wordprocessingCanvas" xmlns:mc="http://schemas.openxmlformats.org/markup-compatibility/2006" xmlns:o="urn:schemas-microsoft-com:office:office" xmlns:r="http://schemas.openxmlformats.org/officeDocument/2006/relationships" xmlns:m="http://schemas.openxmlformats.org/officeDocument/2006/math" xmlns:v="urn:schemas-microsoft-com:vml" xmlns:wp14="http://schemas.microsoft.com/office/word/2010/wordprocessingDrawing" xmlns:wp="http://schemas.openxmlformats.org/drawingml/2006/wordprocessingDrawing" xmlns:w10="urn:schemas-microsoft-com:office:word" xmlns:w="http://schemas.openxmlformats.org/wordprocessingml/2006/main" xmlns:w14="http://schemas.microsoft.com/office/word/2010/wordml" xmlns:w15="http://schemas.microsoft.com/office/word/2012/wordml" xmlns:wpg="http://schemas.microsoft.com/office/word/2010/wordprocessingGroup" xmlns:wpi="http://schemas.microsoft.com/office/word/2010/wordprocessingInk" xmlns:wne="http://schemas.microsoft.com/office/word/2006/wordml" xmlns:wps="http://schemas.microsoft.com/office/word/2010/wordprocessingShape" mc:Ignorable="w14 w15 wp14">
   <w:abstractNum w:abstractNumId="0" w15:restartNumberingAfterBreak="0">
     <w:nsid w:val="04E60920"/>
     <w:multiLevelType w:val="hybridMultilevel"/>
@@ -7192,7 +7248,7 @@
 </file>
 
 <file path=word/styles.xml><?xml version="1.0" encoding="utf-8"?>
-<w:styles xmlns:mc="http://schemas.openxmlformats.org/markup-compatibility/2006" xmlns:r="http://schemas.openxmlformats.org/officeDocument/2006/relationships" xmlns:w="http://schemas.openxmlformats.org/wordprocessingml/2006/main" xmlns:w14="http://schemas.microsoft.com/office/word/2010/wordml" xmlns:w15="http://schemas.microsoft.com/office/word/2012/wordml" xmlns:w16se="http://schemas.microsoft.com/office/word/2015/wordml/symex" mc:Ignorable="w14 w15 w16se">
+<w:styles xmlns:mc="http://schemas.openxmlformats.org/markup-compatibility/2006" xmlns:r="http://schemas.openxmlformats.org/officeDocument/2006/relationships" xmlns:w="http://schemas.openxmlformats.org/wordprocessingml/2006/main" xmlns:w14="http://schemas.microsoft.com/office/word/2010/wordml" xmlns:w15="http://schemas.microsoft.com/office/word/2012/wordml" mc:Ignorable="w14 w15">
   <w:docDefaults>
     <w:rPrDefault>
       <w:rPr>
@@ -8280,7 +8336,7 @@
 </file>
 
 <file path=customXml/itemProps1.xml><?xml version="1.0" encoding="utf-8"?>
-<ds:datastoreItem xmlns:ds="http://schemas.openxmlformats.org/officeDocument/2006/customXml" ds:itemID="{5C72732A-8CFF-4AF3-BF26-16C51898C29A}">
+<ds:datastoreItem xmlns:ds="http://schemas.openxmlformats.org/officeDocument/2006/customXml" ds:itemID="{A4CDD52D-0092-4364-BC3E-991A16083E70}">
   <ds:schemaRefs>
     <ds:schemaRef ds:uri="http://schemas.openxmlformats.org/officeDocument/2006/bibliography"/>
   </ds:schemaRefs>

</xml_diff>